<commit_message>
word/document.xml; refactoring, for consistency; no more MISSING in dataclass fields, set all fields and, for keyword-args in base classes, use dataclass.field argument kw_only
</commit_message>
<xml_diff>
--- a/project_package/tests/files/example.copy.docx
+++ b/project_package/tests/files/example.copy.docx
@@ -12,15 +12,7 @@
         <w:rPr>
           <w:lang w:val="en-US"/>
         </w:rPr>
-        <w:t xml:space="preserve">Hello, </w:t>
-      </w:r>
-      <w:r>
-        <w:rPr>
-          <w:b/>
-          <w:bCs/>
-          <w:lang w:val="en-US"/>
-        </w:rPr>
-        <w:t>world</w:t>
+        <w:t>Hello, world</w:t>
       </w:r>
     </w:p>
     <w:p>

</xml_diff>